<commit_message>
add support for high complextiy spreadsheets, modify ingestion to support ggeneric workpapers
</commit_message>
<xml_diff>
--- a/Workpaper API Spec v1.1.docx
+++ b/Workpaper API Spec v1.1.docx
@@ -215,6 +215,7 @@
             </w:r>
           </w:p>
           <w:p/>
+          <w:p/>
         </w:tc>
       </w:tr>
       <w:tr>
@@ -305,6 +306,7 @@
             </w:r>
           </w:p>
           <w:p/>
+          <w:p/>
         </w:tc>
       </w:tr>
       <w:tr>
@@ -393,10 +395,7 @@
             </w:r>
           </w:p>
           <w:p/>
-          <w:p>
-            <w:bookmarkStart w:id="0" w:name="_GoBack"/>
-            <w:bookmarkEnd w:id="0"/>
-          </w:p>
+          <w:p/>
           <w:p>
             <w:r>
               <w:t>New APIs</w:t>
@@ -482,7 +481,6 @@
           <w:b/>
           <w:bCs/>
         </w:rPr>
-        <w:lastRenderedPageBreak/>
         <w:br w:type="page"/>
       </w:r>
     </w:p>
@@ -894,6 +892,8 @@
           <w:bCs/>
         </w:rPr>
       </w:pPr>
+      <w:bookmarkStart w:id="0" w:name="_GoBack"/>
+      <w:bookmarkEnd w:id="0"/>
     </w:p>
     <w:p>
       <w:pPr>
@@ -5273,7 +5273,7 @@
       <w:rPr>
         <w:noProof/>
       </w:rPr>
-      <w:t>1</w:t>
+      <w:t>3</w:t>
     </w:r>
     <w:r>
       <w:fldChar w:fldCharType="end"/>
@@ -5281,14 +5281,27 @@
     <w:r>
       <w:t xml:space="preserve"> of </w:t>
     </w:r>
-    <w:fldSimple w:instr=" NUMPAGES   \* MERGEFORMAT ">
-      <w:r>
-        <w:rPr>
-          <w:noProof/>
-        </w:rPr>
-        <w:t>10</w:t>
-      </w:r>
-    </w:fldSimple>
+    <w:r>
+      <w:fldChar w:fldCharType="begin"/>
+    </w:r>
+    <w:r>
+      <w:instrText xml:space="preserve"> NUMPAGES   \* MERGEFORMAT </w:instrText>
+    </w:r>
+    <w:r>
+      <w:fldChar w:fldCharType="separate"/>
+    </w:r>
+    <w:r>
+      <w:rPr>
+        <w:noProof/>
+      </w:rPr>
+      <w:t>10</w:t>
+    </w:r>
+    <w:r>
+      <w:rPr>
+        <w:noProof/>
+      </w:rPr>
+      <w:fldChar w:fldCharType="end"/>
+    </w:r>
   </w:p>
 </w:ftr>
 </file>

</xml_diff>

<commit_message>
Modify Search APIs to use the new workbook/worksheet approach
</commit_message>
<xml_diff>
--- a/Workpaper API Spec v1.1.docx
+++ b/Workpaper API Spec v1.1.docx
@@ -115,10 +115,6 @@
           <w:p>
             <w:pPr>
               <w:pStyle w:val="ListParagraph"/>
-              <w:numPr>
-                <w:ilvl w:val="0"/>
-                <w:numId w:val="30"/>
-              </w:numPr>
             </w:pPr>
           </w:p>
           <w:p>
@@ -131,6 +127,9 @@
             </w:pPr>
             <w:r>
               <w:t>PUT</w:t>
+            </w:r>
+            <w:r>
+              <w:t xml:space="preserve"> – pending</w:t>
             </w:r>
           </w:p>
           <w:p>
@@ -467,8 +466,6 @@
         </w:r>
       </w:hyperlink>
     </w:p>
-    <w:p/>
-    <w:p/>
     <w:p>
       <w:pPr>
         <w:rPr>
@@ -476,21 +473,8 @@
           <w:bCs/>
         </w:rPr>
       </w:pPr>
-      <w:r>
-        <w:rPr>
-          <w:b/>
-          <w:bCs/>
-        </w:rPr>
-        <w:br w:type="page"/>
-      </w:r>
-    </w:p>
-    <w:p>
-      <w:pPr>
-        <w:rPr>
-          <w:b/>
-          <w:bCs/>
-        </w:rPr>
-      </w:pPr>
+      <w:bookmarkStart w:id="0" w:name="_GoBack"/>
+      <w:bookmarkEnd w:id="0"/>
       <w:r>
         <w:rPr>
           <w:b/>
@@ -892,8 +876,6 @@
           <w:bCs/>
         </w:rPr>
       </w:pPr>
-      <w:bookmarkStart w:id="0" w:name="_GoBack"/>
-      <w:bookmarkEnd w:id="0"/>
     </w:p>
     <w:p>
       <w:pPr>
@@ -5281,27 +5263,14 @@
     <w:r>
       <w:t xml:space="preserve"> of </w:t>
     </w:r>
-    <w:r>
-      <w:fldChar w:fldCharType="begin"/>
-    </w:r>
-    <w:r>
-      <w:instrText xml:space="preserve"> NUMPAGES   \* MERGEFORMAT </w:instrText>
-    </w:r>
-    <w:r>
-      <w:fldChar w:fldCharType="separate"/>
-    </w:r>
-    <w:r>
-      <w:rPr>
-        <w:noProof/>
-      </w:rPr>
-      <w:t>10</w:t>
-    </w:r>
-    <w:r>
-      <w:rPr>
-        <w:noProof/>
-      </w:rPr>
-      <w:fldChar w:fldCharType="end"/>
-    </w:r>
+    <w:fldSimple w:instr=" NUMPAGES   \* MERGEFORMAT ">
+      <w:r>
+        <w:rPr>
+          <w:noProof/>
+        </w:rPr>
+        <w:t>9</w:t>
+      </w:r>
+    </w:fldSimple>
   </w:p>
 </w:ftr>
 </file>

</xml_diff>

<commit_message>
Modify GET responses to support new worksheet data structures
</commit_message>
<xml_diff>
--- a/Workpaper API Spec v1.1.docx
+++ b/Workpaper API Spec v1.1.docx
@@ -135,14 +135,7 @@
           <w:p>
             <w:pPr>
               <w:pStyle w:val="ListParagraph"/>
-              <w:numPr>
-                <w:ilvl w:val="0"/>
-                <w:numId w:val="30"/>
-              </w:numPr>
-            </w:pPr>
-            <w:r>
-              <w:t>GET Search</w:t>
-            </w:r>
+            </w:pPr>
           </w:p>
           <w:p>
             <w:pPr>
@@ -153,18 +146,7 @@
               </w:numPr>
             </w:pPr>
             <w:r>
-              <w:t xml:space="preserve">GET File (binary </w:t>
-            </w:r>
-            <w:proofErr w:type="spellStart"/>
-            <w:r>
-              <w:t>xlsx</w:t>
-            </w:r>
-            <w:proofErr w:type="spellEnd"/>
-            <w:r>
-              <w:t xml:space="preserve"> </w:t>
-            </w:r>
-            <w:r>
-              <w:t>file)</w:t>
+              <w:t>GET Search</w:t>
             </w:r>
           </w:p>
           <w:p>
@@ -176,7 +158,7 @@
               </w:numPr>
             </w:pPr>
             <w:r>
-              <w:t xml:space="preserve">GET List (list of </w:t>
+              <w:t xml:space="preserve">GET File (binary </w:t>
             </w:r>
             <w:proofErr w:type="spellStart"/>
             <w:r>
@@ -187,7 +169,7 @@
               <w:t xml:space="preserve"> </w:t>
             </w:r>
             <w:r>
-              <w:t>files by client)</w:t>
+              <w:t>file)</w:t>
             </w:r>
           </w:p>
           <w:p>
@@ -199,6 +181,29 @@
               </w:numPr>
             </w:pPr>
             <w:r>
+              <w:t xml:space="preserve">GET List (list of </w:t>
+            </w:r>
+            <w:proofErr w:type="spellStart"/>
+            <w:r>
+              <w:t>xlsx</w:t>
+            </w:r>
+            <w:proofErr w:type="spellEnd"/>
+            <w:r>
+              <w:t xml:space="preserve"> </w:t>
+            </w:r>
+            <w:r>
+              <w:t>files by client)</w:t>
+            </w:r>
+          </w:p>
+          <w:p>
+            <w:pPr>
+              <w:pStyle w:val="ListParagraph"/>
+              <w:numPr>
+                <w:ilvl w:val="0"/>
+                <w:numId w:val="30"/>
+              </w:numPr>
+            </w:pPr>
+            <w:r>
               <w:t xml:space="preserve">DELETE (binary </w:t>
             </w:r>
             <w:proofErr w:type="spellStart"/>
@@ -213,7 +218,10 @@
               <w:t>file and associated metadata)</w:t>
             </w:r>
           </w:p>
-          <w:p/>
+          <w:p>
+            <w:bookmarkStart w:id="0" w:name="_GoBack"/>
+            <w:bookmarkEnd w:id="0"/>
+          </w:p>
           <w:p/>
         </w:tc>
       </w:tr>
@@ -446,6 +454,31 @@
             <w:proofErr w:type="spellEnd"/>
           </w:p>
           <w:p/>
+          <w:p/>
+          <w:p/>
+        </w:tc>
+      </w:tr>
+      <w:tr>
+        <w:tc>
+          <w:tcPr>
+            <w:tcW w:w="1980" w:type="dxa"/>
+          </w:tcPr>
+          <w:p>
+            <w:r>
+              <w:t>/suggest</w:t>
+            </w:r>
+          </w:p>
+          <w:p/>
+        </w:tc>
+        <w:tc>
+          <w:tcPr>
+            <w:tcW w:w="11520" w:type="dxa"/>
+          </w:tcPr>
+          <w:p>
+            <w:r>
+              <w:t>Type Ahead</w:t>
+            </w:r>
+          </w:p>
           <w:p/>
           <w:p/>
         </w:tc>
@@ -473,14 +506,11 @@
           <w:bCs/>
         </w:rPr>
       </w:pPr>
-      <w:bookmarkStart w:id="0" w:name="_GoBack"/>
-      <w:bookmarkEnd w:id="0"/>
       <w:r>
         <w:rPr>
           <w:b/>
           <w:bCs/>
         </w:rPr>
-        <w:lastRenderedPageBreak/>
         <w:t>/template</w:t>
       </w:r>
     </w:p>
@@ -1340,6 +1370,7 @@
               <w:jc w:val="center"/>
             </w:pPr>
             <w:r>
+              <w:lastRenderedPageBreak/>
               <w:t>3</w:t>
             </w:r>
           </w:p>
@@ -1451,7 +1482,6 @@
               <w:jc w:val="center"/>
             </w:pPr>
             <w:r>
-              <w:lastRenderedPageBreak/>
               <w:t>4</w:t>
             </w:r>
           </w:p>
@@ -5255,7 +5285,7 @@
       <w:rPr>
         <w:noProof/>
       </w:rPr>
-      <w:t>3</w:t>
+      <w:t>1</w:t>
     </w:r>
     <w:r>
       <w:fldChar w:fldCharType="end"/>

</xml_diff>

<commit_message>
Modify GET responses to support new data structures
</commit_message>
<xml_diff>
--- a/Workpaper API Spec v1.1.docx
+++ b/Workpaper API Spec v1.1.docx
@@ -3,17 +3,19 @@
 <w:document xmlns:wpc="http://schemas.microsoft.com/office/word/2010/wordprocessingCanvas" xmlns:mc="http://schemas.openxmlformats.org/markup-compatibility/2006" xmlns:o="urn:schemas-microsoft-com:office:office" xmlns:r="http://schemas.openxmlformats.org/officeDocument/2006/relationships" xmlns:m="http://schemas.openxmlformats.org/officeDocument/2006/math" xmlns:v="urn:schemas-microsoft-com:vml" xmlns:wp14="http://schemas.microsoft.com/office/word/2010/wordprocessingDrawing" xmlns:wp="http://schemas.openxmlformats.org/drawingml/2006/wordprocessingDrawing" xmlns:w10="urn:schemas-microsoft-com:office:word" xmlns:w="http://schemas.openxmlformats.org/wordprocessingml/2006/main" xmlns:w14="http://schemas.microsoft.com/office/word/2010/wordml" xmlns:wpg="http://schemas.microsoft.com/office/word/2010/wordprocessingGroup" xmlns:wpi="http://schemas.microsoft.com/office/word/2010/wordprocessingInk" xmlns:wne="http://schemas.microsoft.com/office/word/2006/wordml" xmlns:wps="http://schemas.microsoft.com/office/word/2010/wordprocessingShape" mc:Ignorable="w14 wp14">
   <w:body>
     <w:p>
-      <w:proofErr w:type="spellStart"/>
       <w:r>
-        <w:t>Workpaper</w:t>
+        <w:t xml:space="preserve">Project Origin Data Repository </w:t>
       </w:r>
-      <w:proofErr w:type="spellEnd"/>
       <w:r>
-        <w:t xml:space="preserve"> REST </w:t>
+        <w:t xml:space="preserve">REST </w:t>
       </w:r>
       <w:r>
         <w:t>Endpoints:</w:t>
       </w:r>
+    </w:p>
+    <w:p>
+      <w:bookmarkStart w:id="0" w:name="_GoBack"/>
+      <w:bookmarkEnd w:id="0"/>
     </w:p>
     <w:p/>
     <w:tbl>
@@ -218,10 +220,7 @@
               <w:t>file and associated metadata)</w:t>
             </w:r>
           </w:p>
-          <w:p>
-            <w:bookmarkStart w:id="0" w:name="_GoBack"/>
-            <w:bookmarkEnd w:id="0"/>
-          </w:p>
+          <w:p/>
           <w:p/>
         </w:tc>
       </w:tr>
@@ -476,6 +475,7 @@
           </w:tcPr>
           <w:p>
             <w:r>
+              <w:lastRenderedPageBreak/>
               <w:t>Type Ahead</w:t>
             </w:r>
           </w:p>
@@ -484,6 +484,272 @@
         </w:tc>
       </w:tr>
     </w:tbl>
+    <w:p/>
+    <w:p/>
+    <w:p/>
+    <w:p>
+      <w:pPr>
+        <w:rPr>
+          <w:b/>
+        </w:rPr>
+      </w:pPr>
+      <w:r>
+        <w:rPr>
+          <w:b/>
+        </w:rPr>
+        <w:t>Notes</w:t>
+      </w:r>
+      <w:r>
+        <w:rPr>
+          <w:b/>
+        </w:rPr>
+        <w:t xml:space="preserve"> from </w:t>
+      </w:r>
+      <w:r>
+        <w:rPr>
+          <w:b/>
+        </w:rPr>
+        <w:t>5/13/2015</w:t>
+      </w:r>
+    </w:p>
+    <w:p/>
+    <w:p>
+      <w:r>
+        <w:t xml:space="preserve">Changes for </w:t>
+      </w:r>
+      <w:r>
+        <w:t>/</w:t>
+      </w:r>
+      <w:proofErr w:type="spellStart"/>
+      <w:r>
+        <w:t>wpaper</w:t>
+      </w:r>
+      <w:proofErr w:type="spellEnd"/>
+    </w:p>
+    <w:p/>
+    <w:p>
+      <w:pPr>
+        <w:pStyle w:val="ListParagraph"/>
+        <w:numPr>
+          <w:ilvl w:val="0"/>
+          <w:numId w:val="32"/>
+        </w:numPr>
+      </w:pPr>
+      <w:r>
+        <w:t xml:space="preserve">Stay with </w:t>
+      </w:r>
+      <w:proofErr w:type="spellStart"/>
+      <w:r>
+        <w:t>clientId</w:t>
+      </w:r>
+      <w:proofErr w:type="spellEnd"/>
+      <w:r>
+        <w:t xml:space="preserve"> but it means </w:t>
+      </w:r>
+      <w:proofErr w:type="spellStart"/>
+      <w:r>
+        <w:t>firmId</w:t>
+      </w:r>
+      <w:proofErr w:type="spellEnd"/>
+      <w:r>
+        <w:t xml:space="preserve"> - Pass Oracle primary Key for client id</w:t>
+      </w:r>
+    </w:p>
+    <w:p>
+      <w:pPr>
+        <w:pStyle w:val="ListParagraph"/>
+        <w:numPr>
+          <w:ilvl w:val="0"/>
+          <w:numId w:val="32"/>
+        </w:numPr>
+      </w:pPr>
+      <w:r>
+        <w:t xml:space="preserve">Use </w:t>
+      </w:r>
+      <w:proofErr w:type="spellStart"/>
+      <w:r>
+        <w:t>workPaperName</w:t>
+      </w:r>
+      <w:proofErr w:type="spellEnd"/>
+      <w:r>
+        <w:t xml:space="preserve"> not the </w:t>
+      </w:r>
+      <w:proofErr w:type="spellStart"/>
+      <w:r>
+        <w:t>fileName</w:t>
+      </w:r>
+      <w:proofErr w:type="spellEnd"/>
+    </w:p>
+    <w:p>
+      <w:pPr>
+        <w:pStyle w:val="ListParagraph"/>
+        <w:numPr>
+          <w:ilvl w:val="0"/>
+          <w:numId w:val="32"/>
+        </w:numPr>
+      </w:pPr>
+      <w:r>
+        <w:t xml:space="preserve">POST - must have </w:t>
+      </w:r>
+      <w:proofErr w:type="spellStart"/>
+      <w:r>
+        <w:t>clientId</w:t>
+      </w:r>
+      <w:proofErr w:type="spellEnd"/>
+      <w:r>
+        <w:t xml:space="preserve">, </w:t>
+      </w:r>
+      <w:proofErr w:type="spellStart"/>
+      <w:r>
+        <w:t>workPaperId</w:t>
+      </w:r>
+      <w:proofErr w:type="spellEnd"/>
+      <w:r>
+        <w:t xml:space="preserve">, version, </w:t>
+      </w:r>
+      <w:proofErr w:type="spellStart"/>
+      <w:r>
+        <w:t>workPaperName</w:t>
+      </w:r>
+      <w:proofErr w:type="spellEnd"/>
+    </w:p>
+    <w:p>
+      <w:pPr>
+        <w:pStyle w:val="ListParagraph"/>
+        <w:numPr>
+          <w:ilvl w:val="0"/>
+          <w:numId w:val="32"/>
+        </w:numPr>
+      </w:pPr>
+      <w:r>
+        <w:t>Use standard error messaging</w:t>
+      </w:r>
+    </w:p>
+    <w:p/>
+    <w:p>
+      <w:r>
+        <w:t>Features for /</w:t>
+      </w:r>
+      <w:proofErr w:type="spellStart"/>
+      <w:r>
+        <w:t>wpaper</w:t>
+      </w:r>
+      <w:proofErr w:type="spellEnd"/>
+      <w:r>
+        <w:t xml:space="preserve"> PUT – update:</w:t>
+      </w:r>
+    </w:p>
+    <w:p>
+      <w:pPr>
+        <w:pStyle w:val="ListParagraph"/>
+        <w:numPr>
+          <w:ilvl w:val="0"/>
+          <w:numId w:val="33"/>
+        </w:numPr>
+      </w:pPr>
+      <w:r>
+        <w:t xml:space="preserve">Need ability to change </w:t>
+      </w:r>
+      <w:proofErr w:type="spellStart"/>
+      <w:r>
+        <w:t>workPaperName</w:t>
+      </w:r>
+      <w:proofErr w:type="spellEnd"/>
+    </w:p>
+    <w:p>
+      <w:pPr>
+        <w:pStyle w:val="ListParagraph"/>
+        <w:numPr>
+          <w:ilvl w:val="0"/>
+          <w:numId w:val="33"/>
+        </w:numPr>
+      </w:pPr>
+      <w:r>
+        <w:t>Use payload to update any element</w:t>
+      </w:r>
+    </w:p>
+    <w:p>
+      <w:pPr>
+        <w:pStyle w:val="ListParagraph"/>
+        <w:numPr>
+          <w:ilvl w:val="0"/>
+          <w:numId w:val="33"/>
+        </w:numPr>
+      </w:pPr>
+      <w:r>
+        <w:t>Only store most recent binary</w:t>
+      </w:r>
+    </w:p>
+    <w:p>
+      <w:pPr>
+        <w:pStyle w:val="ListParagraph"/>
+        <w:numPr>
+          <w:ilvl w:val="0"/>
+          <w:numId w:val="33"/>
+        </w:numPr>
+      </w:pPr>
+      <w:proofErr w:type="spellStart"/>
+      <w:r>
+        <w:t>lastmodified</w:t>
+      </w:r>
+      <w:proofErr w:type="spellEnd"/>
+      <w:r>
+        <w:t xml:space="preserve"> user</w:t>
+      </w:r>
+    </w:p>
+    <w:p>
+      <w:pPr>
+        <w:pStyle w:val="ListParagraph"/>
+        <w:numPr>
+          <w:ilvl w:val="0"/>
+          <w:numId w:val="33"/>
+        </w:numPr>
+      </w:pPr>
+      <w:r>
+        <w:t xml:space="preserve">Pass in Username and </w:t>
+      </w:r>
+      <w:proofErr w:type="spellStart"/>
+      <w:r>
+        <w:t>lastModifed</w:t>
+      </w:r>
+      <w:proofErr w:type="spellEnd"/>
+      <w:r>
+        <w:t xml:space="preserve"> User</w:t>
+      </w:r>
+    </w:p>
+    <w:p>
+      <w:pPr>
+        <w:pStyle w:val="ListParagraph"/>
+        <w:numPr>
+          <w:ilvl w:val="0"/>
+          <w:numId w:val="33"/>
+        </w:numPr>
+      </w:pPr>
+      <w:r>
+        <w:t xml:space="preserve">Add user info to </w:t>
+      </w:r>
+      <w:proofErr w:type="spellStart"/>
+      <w:r>
+        <w:t>qstring</w:t>
+      </w:r>
+      <w:proofErr w:type="spellEnd"/>
+      <w:r>
+        <w:t xml:space="preserve"> for now</w:t>
+      </w:r>
+    </w:p>
+    <w:p>
+      <w:pPr>
+        <w:pStyle w:val="ListParagraph"/>
+        <w:numPr>
+          <w:ilvl w:val="0"/>
+          <w:numId w:val="33"/>
+        </w:numPr>
+      </w:pPr>
+      <w:r>
+        <w:t>Store ONESOURCE user info only.</w:t>
+      </w:r>
+    </w:p>
+    <w:p/>
     <w:p/>
     <w:p/>
     <w:p>
@@ -773,6 +1039,7 @@
               <w:jc w:val="center"/>
             </w:pPr>
             <w:r>
+              <w:lastRenderedPageBreak/>
               <w:t>2</w:t>
             </w:r>
           </w:p>
@@ -1370,7 +1637,6 @@
               <w:jc w:val="center"/>
             </w:pPr>
             <w:r>
-              <w:lastRenderedPageBreak/>
               <w:t>3</w:t>
             </w:r>
           </w:p>
@@ -5293,14 +5559,27 @@
     <w:r>
       <w:t xml:space="preserve"> of </w:t>
     </w:r>
-    <w:fldSimple w:instr=" NUMPAGES   \* MERGEFORMAT ">
-      <w:r>
-        <w:rPr>
-          <w:noProof/>
-        </w:rPr>
-        <w:t>9</w:t>
-      </w:r>
-    </w:fldSimple>
+    <w:r>
+      <w:fldChar w:fldCharType="begin"/>
+    </w:r>
+    <w:r>
+      <w:instrText xml:space="preserve"> NUMPAGES   \* MERGEFORMAT </w:instrText>
+    </w:r>
+    <w:r>
+      <w:fldChar w:fldCharType="separate"/>
+    </w:r>
+    <w:r>
+      <w:rPr>
+        <w:noProof/>
+      </w:rPr>
+      <w:t>10</w:t>
+    </w:r>
+    <w:r>
+      <w:rPr>
+        <w:noProof/>
+      </w:rPr>
+      <w:fldChar w:fldCharType="end"/>
+    </w:r>
   </w:p>
 </w:ftr>
 </file>
@@ -6173,6 +6452,119 @@
     </w:lvl>
   </w:abstractNum>
   <w:abstractNum w:abstractNumId="9">
+    <w:nsid w:val="2BB2149A"/>
+    <w:multiLevelType w:val="hybridMultilevel"/>
+    <w:tmpl w:val="3DC87DCE"/>
+    <w:lvl w:ilvl="0" w:tplc="04090001">
+      <w:start w:val="1"/>
+      <w:numFmt w:val="bullet"/>
+      <w:lvlText w:val=""/>
+      <w:lvlJc w:val="left"/>
+      <w:pPr>
+        <w:ind w:left="720" w:hanging="360"/>
+      </w:pPr>
+      <w:rPr>
+        <w:rFonts w:ascii="Symbol" w:hAnsi="Symbol" w:hint="default"/>
+      </w:rPr>
+    </w:lvl>
+    <w:lvl w:ilvl="1" w:tplc="04090003" w:tentative="1">
+      <w:start w:val="1"/>
+      <w:numFmt w:val="bullet"/>
+      <w:lvlText w:val="o"/>
+      <w:lvlJc w:val="left"/>
+      <w:pPr>
+        <w:ind w:left="1440" w:hanging="360"/>
+      </w:pPr>
+      <w:rPr>
+        <w:rFonts w:ascii="Courier New" w:hAnsi="Courier New" w:cs="Courier New" w:hint="default"/>
+      </w:rPr>
+    </w:lvl>
+    <w:lvl w:ilvl="2" w:tplc="04090005" w:tentative="1">
+      <w:start w:val="1"/>
+      <w:numFmt w:val="bullet"/>
+      <w:lvlText w:val=""/>
+      <w:lvlJc w:val="left"/>
+      <w:pPr>
+        <w:ind w:left="2160" w:hanging="360"/>
+      </w:pPr>
+      <w:rPr>
+        <w:rFonts w:ascii="Wingdings" w:hAnsi="Wingdings" w:hint="default"/>
+      </w:rPr>
+    </w:lvl>
+    <w:lvl w:ilvl="3" w:tplc="04090001" w:tentative="1">
+      <w:start w:val="1"/>
+      <w:numFmt w:val="bullet"/>
+      <w:lvlText w:val=""/>
+      <w:lvlJc w:val="left"/>
+      <w:pPr>
+        <w:ind w:left="2880" w:hanging="360"/>
+      </w:pPr>
+      <w:rPr>
+        <w:rFonts w:ascii="Symbol" w:hAnsi="Symbol" w:hint="default"/>
+      </w:rPr>
+    </w:lvl>
+    <w:lvl w:ilvl="4" w:tplc="04090003" w:tentative="1">
+      <w:start w:val="1"/>
+      <w:numFmt w:val="bullet"/>
+      <w:lvlText w:val="o"/>
+      <w:lvlJc w:val="left"/>
+      <w:pPr>
+        <w:ind w:left="3600" w:hanging="360"/>
+      </w:pPr>
+      <w:rPr>
+        <w:rFonts w:ascii="Courier New" w:hAnsi="Courier New" w:cs="Courier New" w:hint="default"/>
+      </w:rPr>
+    </w:lvl>
+    <w:lvl w:ilvl="5" w:tplc="04090005" w:tentative="1">
+      <w:start w:val="1"/>
+      <w:numFmt w:val="bullet"/>
+      <w:lvlText w:val=""/>
+      <w:lvlJc w:val="left"/>
+      <w:pPr>
+        <w:ind w:left="4320" w:hanging="360"/>
+      </w:pPr>
+      <w:rPr>
+        <w:rFonts w:ascii="Wingdings" w:hAnsi="Wingdings" w:hint="default"/>
+      </w:rPr>
+    </w:lvl>
+    <w:lvl w:ilvl="6" w:tplc="04090001" w:tentative="1">
+      <w:start w:val="1"/>
+      <w:numFmt w:val="bullet"/>
+      <w:lvlText w:val=""/>
+      <w:lvlJc w:val="left"/>
+      <w:pPr>
+        <w:ind w:left="5040" w:hanging="360"/>
+      </w:pPr>
+      <w:rPr>
+        <w:rFonts w:ascii="Symbol" w:hAnsi="Symbol" w:hint="default"/>
+      </w:rPr>
+    </w:lvl>
+    <w:lvl w:ilvl="7" w:tplc="04090003" w:tentative="1">
+      <w:start w:val="1"/>
+      <w:numFmt w:val="bullet"/>
+      <w:lvlText w:val="o"/>
+      <w:lvlJc w:val="left"/>
+      <w:pPr>
+        <w:ind w:left="5760" w:hanging="360"/>
+      </w:pPr>
+      <w:rPr>
+        <w:rFonts w:ascii="Courier New" w:hAnsi="Courier New" w:cs="Courier New" w:hint="default"/>
+      </w:rPr>
+    </w:lvl>
+    <w:lvl w:ilvl="8" w:tplc="04090005" w:tentative="1">
+      <w:start w:val="1"/>
+      <w:numFmt w:val="bullet"/>
+      <w:lvlText w:val=""/>
+      <w:lvlJc w:val="left"/>
+      <w:pPr>
+        <w:ind w:left="6480" w:hanging="360"/>
+      </w:pPr>
+      <w:rPr>
+        <w:rFonts w:ascii="Wingdings" w:hAnsi="Wingdings" w:hint="default"/>
+      </w:rPr>
+    </w:lvl>
+  </w:abstractNum>
+  <w:abstractNum w:abstractNumId="10">
     <w:nsid w:val="3036471C"/>
     <w:multiLevelType w:val="hybridMultilevel"/>
     <w:tmpl w:val="41629ADE"/>
@@ -6261,7 +6653,7 @@
       </w:pPr>
     </w:lvl>
   </w:abstractNum>
-  <w:abstractNum w:abstractNumId="10">
+  <w:abstractNum w:abstractNumId="11">
     <w:nsid w:val="39FB0FD1"/>
     <w:multiLevelType w:val="hybridMultilevel"/>
     <w:tmpl w:val="DECCB5BC"/>
@@ -6374,7 +6766,7 @@
       </w:rPr>
     </w:lvl>
   </w:abstractNum>
-  <w:abstractNum w:abstractNumId="11">
+  <w:abstractNum w:abstractNumId="12">
     <w:nsid w:val="3A0B6BC0"/>
     <w:multiLevelType w:val="hybridMultilevel"/>
     <w:tmpl w:val="8AE4F18A"/>
@@ -6463,7 +6855,7 @@
       </w:pPr>
     </w:lvl>
   </w:abstractNum>
-  <w:abstractNum w:abstractNumId="12">
+  <w:abstractNum w:abstractNumId="13">
     <w:nsid w:val="43E57895"/>
     <w:multiLevelType w:val="hybridMultilevel"/>
     <w:tmpl w:val="8F4CE2B8"/>
@@ -6576,7 +6968,7 @@
       </w:rPr>
     </w:lvl>
   </w:abstractNum>
-  <w:abstractNum w:abstractNumId="13">
+  <w:abstractNum w:abstractNumId="14">
     <w:nsid w:val="48BC14E6"/>
     <w:multiLevelType w:val="hybridMultilevel"/>
     <w:tmpl w:val="EC1211DE"/>
@@ -6665,7 +7057,7 @@
       </w:pPr>
     </w:lvl>
   </w:abstractNum>
-  <w:abstractNum w:abstractNumId="14">
+  <w:abstractNum w:abstractNumId="15">
     <w:nsid w:val="4B8A3778"/>
     <w:multiLevelType w:val="hybridMultilevel"/>
     <w:tmpl w:val="8FB48D94"/>
@@ -6754,7 +7146,120 @@
       </w:pPr>
     </w:lvl>
   </w:abstractNum>
-  <w:abstractNum w:abstractNumId="15">
+  <w:abstractNum w:abstractNumId="16">
+    <w:nsid w:val="572C6C80"/>
+    <w:multiLevelType w:val="hybridMultilevel"/>
+    <w:tmpl w:val="92962630"/>
+    <w:lvl w:ilvl="0" w:tplc="04090001">
+      <w:start w:val="1"/>
+      <w:numFmt w:val="bullet"/>
+      <w:lvlText w:val=""/>
+      <w:lvlJc w:val="left"/>
+      <w:pPr>
+        <w:ind w:left="720" w:hanging="360"/>
+      </w:pPr>
+      <w:rPr>
+        <w:rFonts w:ascii="Symbol" w:hAnsi="Symbol" w:hint="default"/>
+      </w:rPr>
+    </w:lvl>
+    <w:lvl w:ilvl="1" w:tplc="04090003" w:tentative="1">
+      <w:start w:val="1"/>
+      <w:numFmt w:val="bullet"/>
+      <w:lvlText w:val="o"/>
+      <w:lvlJc w:val="left"/>
+      <w:pPr>
+        <w:ind w:left="1440" w:hanging="360"/>
+      </w:pPr>
+      <w:rPr>
+        <w:rFonts w:ascii="Courier New" w:hAnsi="Courier New" w:cs="Courier New" w:hint="default"/>
+      </w:rPr>
+    </w:lvl>
+    <w:lvl w:ilvl="2" w:tplc="04090005" w:tentative="1">
+      <w:start w:val="1"/>
+      <w:numFmt w:val="bullet"/>
+      <w:lvlText w:val=""/>
+      <w:lvlJc w:val="left"/>
+      <w:pPr>
+        <w:ind w:left="2160" w:hanging="360"/>
+      </w:pPr>
+      <w:rPr>
+        <w:rFonts w:ascii="Wingdings" w:hAnsi="Wingdings" w:hint="default"/>
+      </w:rPr>
+    </w:lvl>
+    <w:lvl w:ilvl="3" w:tplc="04090001" w:tentative="1">
+      <w:start w:val="1"/>
+      <w:numFmt w:val="bullet"/>
+      <w:lvlText w:val=""/>
+      <w:lvlJc w:val="left"/>
+      <w:pPr>
+        <w:ind w:left="2880" w:hanging="360"/>
+      </w:pPr>
+      <w:rPr>
+        <w:rFonts w:ascii="Symbol" w:hAnsi="Symbol" w:hint="default"/>
+      </w:rPr>
+    </w:lvl>
+    <w:lvl w:ilvl="4" w:tplc="04090003" w:tentative="1">
+      <w:start w:val="1"/>
+      <w:numFmt w:val="bullet"/>
+      <w:lvlText w:val="o"/>
+      <w:lvlJc w:val="left"/>
+      <w:pPr>
+        <w:ind w:left="3600" w:hanging="360"/>
+      </w:pPr>
+      <w:rPr>
+        <w:rFonts w:ascii="Courier New" w:hAnsi="Courier New" w:cs="Courier New" w:hint="default"/>
+      </w:rPr>
+    </w:lvl>
+    <w:lvl w:ilvl="5" w:tplc="04090005" w:tentative="1">
+      <w:start w:val="1"/>
+      <w:numFmt w:val="bullet"/>
+      <w:lvlText w:val=""/>
+      <w:lvlJc w:val="left"/>
+      <w:pPr>
+        <w:ind w:left="4320" w:hanging="360"/>
+      </w:pPr>
+      <w:rPr>
+        <w:rFonts w:ascii="Wingdings" w:hAnsi="Wingdings" w:hint="default"/>
+      </w:rPr>
+    </w:lvl>
+    <w:lvl w:ilvl="6" w:tplc="04090001" w:tentative="1">
+      <w:start w:val="1"/>
+      <w:numFmt w:val="bullet"/>
+      <w:lvlText w:val=""/>
+      <w:lvlJc w:val="left"/>
+      <w:pPr>
+        <w:ind w:left="5040" w:hanging="360"/>
+      </w:pPr>
+      <w:rPr>
+        <w:rFonts w:ascii="Symbol" w:hAnsi="Symbol" w:hint="default"/>
+      </w:rPr>
+    </w:lvl>
+    <w:lvl w:ilvl="7" w:tplc="04090003" w:tentative="1">
+      <w:start w:val="1"/>
+      <w:numFmt w:val="bullet"/>
+      <w:lvlText w:val="o"/>
+      <w:lvlJc w:val="left"/>
+      <w:pPr>
+        <w:ind w:left="5760" w:hanging="360"/>
+      </w:pPr>
+      <w:rPr>
+        <w:rFonts w:ascii="Courier New" w:hAnsi="Courier New" w:cs="Courier New" w:hint="default"/>
+      </w:rPr>
+    </w:lvl>
+    <w:lvl w:ilvl="8" w:tplc="04090005" w:tentative="1">
+      <w:start w:val="1"/>
+      <w:numFmt w:val="bullet"/>
+      <w:lvlText w:val=""/>
+      <w:lvlJc w:val="left"/>
+      <w:pPr>
+        <w:ind w:left="6480" w:hanging="360"/>
+      </w:pPr>
+      <w:rPr>
+        <w:rFonts w:ascii="Wingdings" w:hAnsi="Wingdings" w:hint="default"/>
+      </w:rPr>
+    </w:lvl>
+  </w:abstractNum>
+  <w:abstractNum w:abstractNumId="17">
     <w:nsid w:val="5D0C50EC"/>
     <w:multiLevelType w:val="hybridMultilevel"/>
     <w:tmpl w:val="9C445190"/>
@@ -6843,7 +7348,7 @@
       </w:pPr>
     </w:lvl>
   </w:abstractNum>
-  <w:abstractNum w:abstractNumId="16">
+  <w:abstractNum w:abstractNumId="18">
     <w:nsid w:val="605019DF"/>
     <w:multiLevelType w:val="hybridMultilevel"/>
     <w:tmpl w:val="6B0AF498"/>
@@ -6932,7 +7437,7 @@
       </w:pPr>
     </w:lvl>
   </w:abstractNum>
-  <w:abstractNum w:abstractNumId="17">
+  <w:abstractNum w:abstractNumId="19">
     <w:nsid w:val="622569D7"/>
     <w:multiLevelType w:val="hybridMultilevel"/>
     <w:tmpl w:val="58483A82"/>
@@ -7045,7 +7550,7 @@
       </w:rPr>
     </w:lvl>
   </w:abstractNum>
-  <w:abstractNum w:abstractNumId="18">
+  <w:abstractNum w:abstractNumId="20">
     <w:nsid w:val="644568CE"/>
     <w:multiLevelType w:val="hybridMultilevel"/>
     <w:tmpl w:val="CECE585C"/>
@@ -7131,7 +7636,7 @@
       </w:pPr>
     </w:lvl>
   </w:abstractNum>
-  <w:abstractNum w:abstractNumId="19">
+  <w:abstractNum w:abstractNumId="21">
     <w:nsid w:val="77791DB9"/>
     <w:multiLevelType w:val="hybridMultilevel"/>
     <w:tmpl w:val="1020F470"/>
@@ -7244,7 +7749,7 @@
       </w:rPr>
     </w:lvl>
   </w:abstractNum>
-  <w:abstractNum w:abstractNumId="20">
+  <w:abstractNum w:abstractNumId="22">
     <w:nsid w:val="7A211351"/>
     <w:multiLevelType w:val="hybridMultilevel"/>
     <w:tmpl w:val="5E5EA2C4"/>
@@ -7333,7 +7838,7 @@
       </w:pPr>
     </w:lvl>
   </w:abstractNum>
-  <w:abstractNum w:abstractNumId="21">
+  <w:abstractNum w:abstractNumId="23">
     <w:nsid w:val="7A4B6F6C"/>
     <w:multiLevelType w:val="hybridMultilevel"/>
     <w:tmpl w:val="A866CE72"/>
@@ -7446,7 +7951,7 @@
       </w:rPr>
     </w:lvl>
   </w:abstractNum>
-  <w:abstractNum w:abstractNumId="22">
+  <w:abstractNum w:abstractNumId="24">
     <w:nsid w:val="7BF113C7"/>
     <w:multiLevelType w:val="hybridMultilevel"/>
     <w:tmpl w:val="CC5EDD92"/>
@@ -7559,7 +8064,7 @@
       </w:rPr>
     </w:lvl>
   </w:abstractNum>
-  <w:abstractNum w:abstractNumId="23">
+  <w:abstractNum w:abstractNumId="25">
     <w:nsid w:val="7CE22B9B"/>
     <w:multiLevelType w:val="hybridMultilevel"/>
     <w:tmpl w:val="93D4A448"/>
@@ -7649,7 +8154,7 @@
     </w:lvl>
   </w:abstractNum>
   <w:num w:numId="1">
-    <w:abstractNumId w:val="17"/>
+    <w:abstractNumId w:val="19"/>
   </w:num>
   <w:num w:numId="2">
     <w:abstractNumId w:val="2"/>
@@ -7682,25 +8187,25 @@
     </w:lvlOverride>
   </w:num>
   <w:num w:numId="3">
-    <w:abstractNumId w:val="21"/>
+    <w:abstractNumId w:val="23"/>
   </w:num>
   <w:num w:numId="4">
     <w:abstractNumId w:val="2"/>
   </w:num>
   <w:num w:numId="5">
-    <w:abstractNumId w:val="12"/>
+    <w:abstractNumId w:val="13"/>
   </w:num>
   <w:num w:numId="6">
-    <w:abstractNumId w:val="15"/>
+    <w:abstractNumId w:val="17"/>
   </w:num>
   <w:num w:numId="7">
-    <w:abstractNumId w:val="23"/>
+    <w:abstractNumId w:val="25"/>
   </w:num>
   <w:num w:numId="8">
-    <w:abstractNumId w:val="9"/>
+    <w:abstractNumId w:val="10"/>
   </w:num>
   <w:num w:numId="9">
-    <w:abstractNumId w:val="20"/>
+    <w:abstractNumId w:val="22"/>
   </w:num>
   <w:num w:numId="10">
     <w:abstractNumId w:val="6"/>
@@ -7712,7 +8217,7 @@
     <w:abstractNumId w:val="5"/>
   </w:num>
   <w:num w:numId="13">
-    <w:abstractNumId w:val="13"/>
+    <w:abstractNumId w:val="14"/>
   </w:num>
   <w:num w:numId="14">
     <w:abstractNumId w:val="3"/>
@@ -7721,16 +8226,16 @@
     <w:abstractNumId w:val="4"/>
   </w:num>
   <w:num w:numId="16">
-    <w:abstractNumId w:val="14"/>
+    <w:abstractNumId w:val="15"/>
   </w:num>
   <w:num w:numId="17">
-    <w:abstractNumId w:val="16"/>
+    <w:abstractNumId w:val="18"/>
   </w:num>
   <w:num w:numId="18">
     <w:abstractNumId w:val="0"/>
   </w:num>
   <w:num w:numId="19">
-    <w:abstractNumId w:val="11"/>
+    <w:abstractNumId w:val="12"/>
   </w:num>
   <w:num w:numId="20">
     <w:abstractNumId w:val="5"/>
@@ -7793,7 +8298,7 @@
     </w:lvlOverride>
   </w:num>
   <w:num w:numId="22">
-    <w:abstractNumId w:val="23"/>
+    <w:abstractNumId w:val="25"/>
     <w:lvlOverride w:ilvl="0">
       <w:startOverride w:val="1"/>
     </w:lvlOverride>
@@ -7853,7 +8358,7 @@
     </w:lvlOverride>
   </w:num>
   <w:num w:numId="24">
-    <w:abstractNumId w:val="20"/>
+    <w:abstractNumId w:val="22"/>
     <w:lvlOverride w:ilvl="0">
       <w:startOverride w:val="1"/>
     </w:lvlOverride>
@@ -7883,7 +8388,7 @@
     </w:lvlOverride>
   </w:num>
   <w:num w:numId="25">
-    <w:abstractNumId w:val="13"/>
+    <w:abstractNumId w:val="14"/>
     <w:lvlOverride w:ilvl="0">
       <w:startOverride w:val="1"/>
     </w:lvlOverride>
@@ -7913,22 +8418,28 @@
     </w:lvlOverride>
   </w:num>
   <w:num w:numId="26">
-    <w:abstractNumId w:val="22"/>
+    <w:abstractNumId w:val="24"/>
   </w:num>
   <w:num w:numId="27">
-    <w:abstractNumId w:val="10"/>
+    <w:abstractNumId w:val="11"/>
   </w:num>
   <w:num w:numId="28">
     <w:abstractNumId w:val="8"/>
   </w:num>
   <w:num w:numId="29">
-    <w:abstractNumId w:val="19"/>
+    <w:abstractNumId w:val="21"/>
   </w:num>
   <w:num w:numId="30">
     <w:abstractNumId w:val="7"/>
   </w:num>
   <w:num w:numId="31">
-    <w:abstractNumId w:val="18"/>
+    <w:abstractNumId w:val="20"/>
+  </w:num>
+  <w:num w:numId="32">
+    <w:abstractNumId w:val="16"/>
+  </w:num>
+  <w:num w:numId="33">
+    <w:abstractNumId w:val="9"/>
   </w:num>
 </w:numbering>
 </file>

</xml_diff>